<commit_message>
Updated the Sprint 1 Retrospective
1) I finalized the Sprint 1 Retrospective.
</commit_message>
<xml_diff>
--- a/sprints/Sprint1/Sprint Retrospective Report.docx
+++ b/sprints/Sprint1/Sprint Retrospective Report.docx
@@ -809,13 +809,7 @@
           </w:tcPr>
           <w:p>
             <w:r>
-              <w:t>C</w:t>
-            </w:r>
-            <w:r>
-              <w:t>omplete</w:t>
-            </w:r>
-            <w:r>
-              <w:t>d</w:t>
+              <w:t>Completed</w:t>
             </w:r>
           </w:p>
         </w:tc>
@@ -1403,15 +1397,7 @@
         </w:numPr>
       </w:pPr>
       <w:r>
-        <w:t xml:space="preserve">A git </w:t>
-      </w:r>
-      <w:proofErr w:type="gramStart"/>
-      <w:r>
-        <w:t>commit</w:t>
-      </w:r>
-      <w:proofErr w:type="gramEnd"/>
-      <w:r>
-        <w:t xml:space="preserve"> message</w:t>
+        <w:t>A git commit message</w:t>
       </w:r>
       <w:r>
         <w:t xml:space="preserve"> (please include the commit ID and date/time)</w:t>
@@ -1575,13 +1561,7 @@
           </w:p>
           <w:p>
             <w:r>
-              <w:t xml:space="preserve">1.add validation against same named employees/groups/projects 2.simplified folder structure 3.assign/remove groups from projects 4.assign/remove employee from managing projects 5.altered viewing of the nav bar for anyone that is manager/admin 6.added documentation on anything public 7.moved away from </w:t>
-            </w:r>
-            <w:r>
-              <w:t>separate</w:t>
-            </w:r>
-            <w:r>
-              <w:t xml:space="preserve"> files for modals and controllers, instead we load them into the parent page</w:t>
+              <w:t>1.add validation against same named employees/groups/projects 2.simplified folder structure 3.assign/remove groups from projects 4.assign/remove employee from managing projects 5.altered viewing of the nav bar for anyone that is manager/admin 6.added documentation on anything public 7.moved away from separate files for modals and controllers, instead we load them into the parent page</w:t>
             </w:r>
           </w:p>
           <w:p>
@@ -2364,27 +2344,7 @@
           <w:sz w:val="21"/>
           <w:szCs w:val="21"/>
         </w:rPr>
-        <w:t xml:space="preserve">When I renamed </w:t>
-      </w:r>
-      <w:proofErr w:type="gramStart"/>
-      <w:r>
-        <w:rPr>
-          <w:b/>
-          <w:bCs/>
-          <w:sz w:val="21"/>
-          <w:szCs w:val="21"/>
-        </w:rPr>
-        <w:t>files</w:t>
-      </w:r>
-      <w:proofErr w:type="gramEnd"/>
-      <w:r>
-        <w:rPr>
-          <w:b/>
-          <w:bCs/>
-          <w:sz w:val="21"/>
-          <w:szCs w:val="21"/>
-        </w:rPr>
-        <w:t xml:space="preserve"> a lot stopped working so I asked for help since the action and controllers couldn’t find files even though they were there.</w:t>
+        <w:t>When I renamed files a lot stopped working so I asked for help since the action and controllers couldn’t find files even though they were there.</w:t>
       </w:r>
     </w:p>
     <w:p>
@@ -2417,7 +2377,7 @@
                     <pic:cNvPicPr/>
                   </pic:nvPicPr>
                   <pic:blipFill>
-                    <a:blip r:embed="rId5" cstate="print">
+                    <a:blip r:embed="rId7" cstate="print">
                       <a:extLst>
                         <a:ext uri="{28A0092B-C50C-407E-A947-70E740481C1C}">
                           <a14:useLocalDpi xmlns:a14="http://schemas.microsoft.com/office/drawing/2010/main" val="0"/>
@@ -2615,7 +2575,77 @@
           <w:b/>
           <w:bCs/>
         </w:rPr>
-        <w:t xml:space="preserve">Jacob Hass -  </w:t>
+        <w:lastRenderedPageBreak/>
+        <w:t>Jacob Ha</w:t>
+      </w:r>
+      <w:r>
+        <w:rPr>
+          <w:b/>
+          <w:bCs/>
+        </w:rPr>
+        <w:t>a</w:t>
+      </w:r>
+      <w:r>
+        <w:rPr>
+          <w:b/>
+          <w:bCs/>
+        </w:rPr>
+        <w:t xml:space="preserve">s -  </w:t>
+      </w:r>
+      <w:r>
+        <w:rPr>
+          <w:b/>
+          <w:bCs/>
+        </w:rPr>
+        <w:br/>
+      </w:r>
+      <w:r>
+        <w:rPr>
+          <w:b/>
+          <w:bCs/>
+        </w:rPr>
+        <w:br/>
+      </w:r>
+      <w:r>
+        <w:rPr>
+          <w:b/>
+          <w:bCs/>
+        </w:rPr>
+        <w:drawing>
+          <wp:inline distT="0" distB="0" distL="0" distR="0" wp14:anchorId="238B3880" wp14:editId="34309F00">
+            <wp:extent cx="5943600" cy="4613275"/>
+            <wp:effectExtent l="0" t="0" r="0" b="0"/>
+            <wp:docPr id="869807846" name="Picture 1" descr="A screenshot of a computer program&#10;&#10;AI-generated content may be incorrect."/>
+            <wp:cNvGraphicFramePr>
+              <a:graphicFrameLocks xmlns:a="http://schemas.openxmlformats.org/drawingml/2006/main" noChangeAspect="1"/>
+            </wp:cNvGraphicFramePr>
+            <a:graphic xmlns:a="http://schemas.openxmlformats.org/drawingml/2006/main">
+              <a:graphicData uri="http://schemas.openxmlformats.org/drawingml/2006/picture">
+                <pic:pic xmlns:pic="http://schemas.openxmlformats.org/drawingml/2006/picture">
+                  <pic:nvPicPr>
+                    <pic:cNvPr id="869807846" name="Picture 1" descr="A screenshot of a computer program&#10;&#10;AI-generated content may be incorrect."/>
+                    <pic:cNvPicPr/>
+                  </pic:nvPicPr>
+                  <pic:blipFill>
+                    <a:blip r:embed="rId8"/>
+                    <a:stretch>
+                      <a:fillRect/>
+                    </a:stretch>
+                  </pic:blipFill>
+                  <pic:spPr>
+                    <a:xfrm>
+                      <a:off x="0" y="0"/>
+                      <a:ext cx="5943600" cy="4613275"/>
+                    </a:xfrm>
+                    <a:prstGeom prst="rect">
+                      <a:avLst/>
+                    </a:prstGeom>
+                  </pic:spPr>
+                </pic:pic>
+              </a:graphicData>
+            </a:graphic>
+          </wp:inline>
+        </w:drawing>
       </w:r>
     </w:p>
     <w:p>
@@ -2625,6 +2655,257 @@
           <w:bCs/>
         </w:rPr>
       </w:pPr>
+      <w:r>
+        <w:rPr>
+          <w:b/>
+          <w:bCs/>
+        </w:rPr>
+        <w:lastRenderedPageBreak/>
+        <w:drawing>
+          <wp:inline distT="0" distB="0" distL="0" distR="0" wp14:anchorId="5BBFB1B4" wp14:editId="03868126">
+            <wp:extent cx="5245100" cy="8229600"/>
+            <wp:effectExtent l="0" t="0" r="0" b="0"/>
+            <wp:docPr id="1828734948" name="Picture 1" descr="A screenshot of a computer program&#10;&#10;AI-generated content may be incorrect."/>
+            <wp:cNvGraphicFramePr>
+              <a:graphicFrameLocks xmlns:a="http://schemas.openxmlformats.org/drawingml/2006/main" noChangeAspect="1"/>
+            </wp:cNvGraphicFramePr>
+            <a:graphic xmlns:a="http://schemas.openxmlformats.org/drawingml/2006/main">
+              <a:graphicData uri="http://schemas.openxmlformats.org/drawingml/2006/picture">
+                <pic:pic xmlns:pic="http://schemas.openxmlformats.org/drawingml/2006/picture">
+                  <pic:nvPicPr>
+                    <pic:cNvPr id="1828734948" name="Picture 1" descr="A screenshot of a computer program&#10;&#10;AI-generated content may be incorrect."/>
+                    <pic:cNvPicPr/>
+                  </pic:nvPicPr>
+                  <pic:blipFill>
+                    <a:blip r:embed="rId9"/>
+                    <a:stretch>
+                      <a:fillRect/>
+                    </a:stretch>
+                  </pic:blipFill>
+                  <pic:spPr>
+                    <a:xfrm>
+                      <a:off x="0" y="0"/>
+                      <a:ext cx="5245100" cy="8229600"/>
+                    </a:xfrm>
+                    <a:prstGeom prst="rect">
+                      <a:avLst/>
+                    </a:prstGeom>
+                  </pic:spPr>
+                </pic:pic>
+              </a:graphicData>
+            </a:graphic>
+          </wp:inline>
+        </w:drawing>
+      </w:r>
+    </w:p>
+    <w:p>
+      <w:pPr>
+        <w:rPr>
+          <w:b/>
+          <w:bCs/>
+        </w:rPr>
+      </w:pPr>
+      <w:r>
+        <w:rPr>
+          <w:b/>
+          <w:bCs/>
+        </w:rPr>
+        <w:lastRenderedPageBreak/>
+        <w:drawing>
+          <wp:inline distT="0" distB="0" distL="0" distR="0" wp14:anchorId="6807D3B1" wp14:editId="215E7520">
+            <wp:extent cx="5943600" cy="2373630"/>
+            <wp:effectExtent l="0" t="0" r="0" b="7620"/>
+            <wp:docPr id="319158040" name="Picture 1" descr="A screenshot of a computer&#10;&#10;AI-generated content may be incorrect."/>
+            <wp:cNvGraphicFramePr>
+              <a:graphicFrameLocks xmlns:a="http://schemas.openxmlformats.org/drawingml/2006/main" noChangeAspect="1"/>
+            </wp:cNvGraphicFramePr>
+            <a:graphic xmlns:a="http://schemas.openxmlformats.org/drawingml/2006/main">
+              <a:graphicData uri="http://schemas.openxmlformats.org/drawingml/2006/picture">
+                <pic:pic xmlns:pic="http://schemas.openxmlformats.org/drawingml/2006/picture">
+                  <pic:nvPicPr>
+                    <pic:cNvPr id="319158040" name="Picture 1" descr="A screenshot of a computer&#10;&#10;AI-generated content may be incorrect."/>
+                    <pic:cNvPicPr/>
+                  </pic:nvPicPr>
+                  <pic:blipFill>
+                    <a:blip r:embed="rId10"/>
+                    <a:stretch>
+                      <a:fillRect/>
+                    </a:stretch>
+                  </pic:blipFill>
+                  <pic:spPr>
+                    <a:xfrm>
+                      <a:off x="0" y="0"/>
+                      <a:ext cx="5943600" cy="2373630"/>
+                    </a:xfrm>
+                    <a:prstGeom prst="rect">
+                      <a:avLst/>
+                    </a:prstGeom>
+                  </pic:spPr>
+                </pic:pic>
+              </a:graphicData>
+            </a:graphic>
+          </wp:inline>
+        </w:drawing>
+      </w:r>
+      <w:r>
+        <w:rPr>
+          <w:b/>
+          <w:bCs/>
+        </w:rPr>
+        <w:br/>
+      </w:r>
+      <w:r>
+        <w:rPr>
+          <w:b/>
+          <w:bCs/>
+        </w:rPr>
+        <w:br/>
+      </w:r>
+      <w:r>
+        <w:rPr>
+          <w:b/>
+          <w:bCs/>
+        </w:rPr>
+        <w:lastRenderedPageBreak/>
+        <w:drawing>
+          <wp:inline distT="0" distB="0" distL="0" distR="0" wp14:anchorId="169A122D" wp14:editId="41081688">
+            <wp:extent cx="5325110" cy="8229600"/>
+            <wp:effectExtent l="0" t="0" r="8890" b="0"/>
+            <wp:docPr id="329769073" name="Picture 1" descr="A screenshot of a computer program&#10;&#10;AI-generated content may be incorrect."/>
+            <wp:cNvGraphicFramePr>
+              <a:graphicFrameLocks xmlns:a="http://schemas.openxmlformats.org/drawingml/2006/main" noChangeAspect="1"/>
+            </wp:cNvGraphicFramePr>
+            <a:graphic xmlns:a="http://schemas.openxmlformats.org/drawingml/2006/main">
+              <a:graphicData uri="http://schemas.openxmlformats.org/drawingml/2006/picture">
+                <pic:pic xmlns:pic="http://schemas.openxmlformats.org/drawingml/2006/picture">
+                  <pic:nvPicPr>
+                    <pic:cNvPr id="329769073" name="Picture 1" descr="A screenshot of a computer program&#10;&#10;AI-generated content may be incorrect."/>
+                    <pic:cNvPicPr/>
+                  </pic:nvPicPr>
+                  <pic:blipFill>
+                    <a:blip r:embed="rId11"/>
+                    <a:stretch>
+                      <a:fillRect/>
+                    </a:stretch>
+                  </pic:blipFill>
+                  <pic:spPr>
+                    <a:xfrm>
+                      <a:off x="0" y="0"/>
+                      <a:ext cx="5325110" cy="8229600"/>
+                    </a:xfrm>
+                    <a:prstGeom prst="rect">
+                      <a:avLst/>
+                    </a:prstGeom>
+                  </pic:spPr>
+                </pic:pic>
+              </a:graphicData>
+            </a:graphic>
+          </wp:inline>
+        </w:drawing>
+      </w:r>
+    </w:p>
+    <w:p>
+      <w:pPr>
+        <w:rPr>
+          <w:b/>
+          <w:bCs/>
+        </w:rPr>
+      </w:pPr>
+    </w:p>
+    <w:p>
+      <w:pPr>
+        <w:rPr>
+          <w:b/>
+          <w:bCs/>
+        </w:rPr>
+      </w:pPr>
+      <w:r>
+        <w:rPr>
+          <w:b/>
+          <w:bCs/>
+        </w:rPr>
+        <w:drawing>
+          <wp:inline distT="0" distB="0" distL="0" distR="0" wp14:anchorId="1D39D70A" wp14:editId="1FD69705">
+            <wp:extent cx="5943600" cy="2175510"/>
+            <wp:effectExtent l="0" t="0" r="0" b="0"/>
+            <wp:docPr id="2026865444" name="Picture 1" descr="A screenshot of a computer&#10;&#10;AI-generated content may be incorrect."/>
+            <wp:cNvGraphicFramePr>
+              <a:graphicFrameLocks xmlns:a="http://schemas.openxmlformats.org/drawingml/2006/main" noChangeAspect="1"/>
+            </wp:cNvGraphicFramePr>
+            <a:graphic xmlns:a="http://schemas.openxmlformats.org/drawingml/2006/main">
+              <a:graphicData uri="http://schemas.openxmlformats.org/drawingml/2006/picture">
+                <pic:pic xmlns:pic="http://schemas.openxmlformats.org/drawingml/2006/picture">
+                  <pic:nvPicPr>
+                    <pic:cNvPr id="2026865444" name="Picture 1" descr="A screenshot of a computer&#10;&#10;AI-generated content may be incorrect."/>
+                    <pic:cNvPicPr/>
+                  </pic:nvPicPr>
+                  <pic:blipFill>
+                    <a:blip r:embed="rId12"/>
+                    <a:stretch>
+                      <a:fillRect/>
+                    </a:stretch>
+                  </pic:blipFill>
+                  <pic:spPr>
+                    <a:xfrm>
+                      <a:off x="0" y="0"/>
+                      <a:ext cx="5943600" cy="2175510"/>
+                    </a:xfrm>
+                    <a:prstGeom prst="rect">
+                      <a:avLst/>
+                    </a:prstGeom>
+                  </pic:spPr>
+                </pic:pic>
+              </a:graphicData>
+            </a:graphic>
+          </wp:inline>
+        </w:drawing>
+      </w:r>
+      <w:r>
+        <w:rPr>
+          <w:b/>
+          <w:bCs/>
+        </w:rPr>
+        <w:br/>
+      </w:r>
+      <w:r>
+        <w:rPr>
+          <w:b/>
+          <w:bCs/>
+        </w:rPr>
+        <w:br/>
+        <w:t xml:space="preserve">I used ChatGPT to help me get started with writing tests for ASP.NET web applications using </w:t>
+      </w:r>
+      <w:proofErr w:type="spellStart"/>
+      <w:r>
+        <w:rPr>
+          <w:b/>
+          <w:bCs/>
+        </w:rPr>
+        <w:t>nunit</w:t>
+      </w:r>
+      <w:proofErr w:type="spellEnd"/>
+      <w:r>
+        <w:rPr>
+          <w:b/>
+          <w:bCs/>
+        </w:rPr>
+        <w:t xml:space="preserve"> since I have never done this before.</w:t>
+      </w:r>
+      <w:r>
+        <w:rPr>
+          <w:b/>
+          <w:bCs/>
+        </w:rPr>
+        <w:br/>
+      </w:r>
+      <w:r>
+        <w:rPr>
+          <w:b/>
+          <w:bCs/>
+        </w:rPr>
+        <w:br/>
+        <w:t>I also used chat to show me how to make a batch file to run the tests and coverage report.</w:t>
+      </w:r>
     </w:p>
     <w:sectPr>
       <w:pgSz w:w="12240" w:h="15840"/>
@@ -2634,6 +2915,44 @@
     </w:sectPr>
   </w:body>
 </w:document>
+</file>
+
+<file path=word/endnotes.xml><?xml version="1.0" encoding="utf-8"?>
+<w:endnotes xmlns:wpc="http://schemas.microsoft.com/office/word/2010/wordprocessingCanvas" xmlns:cx="http://schemas.microsoft.com/office/drawing/2014/chartex" xmlns:cx1="http://schemas.microsoft.com/office/drawing/2015/9/8/chartex" xmlns:cx2="http://schemas.microsoft.com/office/drawing/2015/10/21/chartex" xmlns:cx3="http://schemas.microsoft.com/office/drawing/2016/5/9/chartex" xmlns:cx4="http://schemas.microsoft.com/office/drawing/2016/5/10/chartex" xmlns:cx5="http://schemas.microsoft.com/office/drawing/2016/5/11/chartex" xmlns:cx6="http://schemas.microsoft.com/office/drawing/2016/5/12/chartex" xmlns:cx7="http://schemas.microsoft.com/office/drawing/2016/5/13/chartex" xmlns:cx8="http://schemas.microsoft.com/office/drawing/2016/5/14/chartex" xmlns:mc="http://schemas.openxmlformats.org/markup-compatibility/2006" xmlns:aink="http://schemas.microsoft.com/office/drawing/2016/ink" xmlns:am3d="http://schemas.microsoft.com/office/drawing/2017/model3d" xmlns:o="urn:schemas-microsoft-com:office:office" xmlns:oel="http://schemas.microsoft.com/office/2019/extlst" xmlns:r="http://schemas.openxmlformats.org/officeDocument/2006/relationships" xmlns:m="http://schemas.openxmlformats.org/officeDocument/2006/math" xmlns:v="urn:schemas-microsoft-com:vml" xmlns:wp14="http://schemas.microsoft.com/office/word/2010/wordprocessingDrawing" xmlns:wp="http://schemas.openxmlformats.org/drawingml/2006/wordprocessingDrawing" xmlns:w10="urn:schemas-microsoft-com:office:word" xmlns:w="http://schemas.openxmlformats.org/wordprocessingml/2006/main" xmlns:w14="http://schemas.microsoft.com/office/word/2010/wordml" xmlns:w15="http://schemas.microsoft.com/office/word/2012/wordml" xmlns:w16cex="http://schemas.microsoft.com/office/word/2018/wordml/cex" xmlns:w16cid="http://schemas.microsoft.com/office/word/2016/wordml/cid" xmlns:w16="http://schemas.microsoft.com/office/word/2018/wordml" xmlns:w16du="http://schemas.microsoft.com/office/word/2023/wordml/word16du" xmlns:w16sdtdh="http://schemas.microsoft.com/office/word/2020/wordml/sdtdatahash" xmlns:w16sdtfl="http://schemas.microsoft.com/office/word/2024/wordml/sdtformatlock" xmlns:w16se="http://schemas.microsoft.com/office/word/2015/wordml/symex" xmlns:wpg="http://schemas.microsoft.com/office/word/2010/wordprocessingGroup" xmlns:wpi="http://schemas.microsoft.com/office/word/2010/wordprocessingInk" xmlns:wne="http://schemas.microsoft.com/office/word/2006/wordml" xmlns:wps="http://schemas.microsoft.com/office/word/2010/wordprocessingShape" mc:Ignorable="w14 w15 w16se w16cid w16 w16cex w16sdtdh w16sdtfl w16du wp14">
+  <w:endnote w:type="separator" w:id="-1">
+    <w:p>
+      <w:r>
+        <w:separator/>
+      </w:r>
+    </w:p>
+  </w:endnote>
+  <w:endnote w:type="continuationSeparator" w:id="0">
+    <w:p>
+      <w:r>
+        <w:continuationSeparator/>
+      </w:r>
+    </w:p>
+  </w:endnote>
+</w:endnotes>
+</file>
+
+<file path=word/footnotes.xml><?xml version="1.0" encoding="utf-8"?>
+<w:footnotes xmlns:wpc="http://schemas.microsoft.com/office/word/2010/wordprocessingCanvas" xmlns:cx="http://schemas.microsoft.com/office/drawing/2014/chartex" xmlns:cx1="http://schemas.microsoft.com/office/drawing/2015/9/8/chartex" xmlns:cx2="http://schemas.microsoft.com/office/drawing/2015/10/21/chartex" xmlns:cx3="http://schemas.microsoft.com/office/drawing/2016/5/9/chartex" xmlns:cx4="http://schemas.microsoft.com/office/drawing/2016/5/10/chartex" xmlns:cx5="http://schemas.microsoft.com/office/drawing/2016/5/11/chartex" xmlns:cx6="http://schemas.microsoft.com/office/drawing/2016/5/12/chartex" xmlns:cx7="http://schemas.microsoft.com/office/drawing/2016/5/13/chartex" xmlns:cx8="http://schemas.microsoft.com/office/drawing/2016/5/14/chartex" xmlns:mc="http://schemas.openxmlformats.org/markup-compatibility/2006" xmlns:aink="http://schemas.microsoft.com/office/drawing/2016/ink" xmlns:am3d="http://schemas.microsoft.com/office/drawing/2017/model3d" xmlns:o="urn:schemas-microsoft-com:office:office" xmlns:oel="http://schemas.microsoft.com/office/2019/extlst" xmlns:r="http://schemas.openxmlformats.org/officeDocument/2006/relationships" xmlns:m="http://schemas.openxmlformats.org/officeDocument/2006/math" xmlns:v="urn:schemas-microsoft-com:vml" xmlns:wp14="http://schemas.microsoft.com/office/word/2010/wordprocessingDrawing" xmlns:wp="http://schemas.openxmlformats.org/drawingml/2006/wordprocessingDrawing" xmlns:w10="urn:schemas-microsoft-com:office:word" xmlns:w="http://schemas.openxmlformats.org/wordprocessingml/2006/main" xmlns:w14="http://schemas.microsoft.com/office/word/2010/wordml" xmlns:w15="http://schemas.microsoft.com/office/word/2012/wordml" xmlns:w16cex="http://schemas.microsoft.com/office/word/2018/wordml/cex" xmlns:w16cid="http://schemas.microsoft.com/office/word/2016/wordml/cid" xmlns:w16="http://schemas.microsoft.com/office/word/2018/wordml" xmlns:w16du="http://schemas.microsoft.com/office/word/2023/wordml/word16du" xmlns:w16sdtdh="http://schemas.microsoft.com/office/word/2020/wordml/sdtdatahash" xmlns:w16sdtfl="http://schemas.microsoft.com/office/word/2024/wordml/sdtformatlock" xmlns:w16se="http://schemas.microsoft.com/office/word/2015/wordml/symex" xmlns:wpg="http://schemas.microsoft.com/office/word/2010/wordprocessingGroup" xmlns:wpi="http://schemas.microsoft.com/office/word/2010/wordprocessingInk" xmlns:wne="http://schemas.microsoft.com/office/word/2006/wordml" xmlns:wps="http://schemas.microsoft.com/office/word/2010/wordprocessingShape" mc:Ignorable="w14 w15 w16se w16cid w16 w16cex w16sdtdh w16sdtfl w16du wp14">
+  <w:footnote w:type="separator" w:id="-1">
+    <w:p>
+      <w:r>
+        <w:separator/>
+      </w:r>
+    </w:p>
+  </w:footnote>
+  <w:footnote w:type="continuationSeparator" w:id="0">
+    <w:p>
+      <w:r>
+        <w:continuationSeparator/>
+      </w:r>
+    </w:p>
+  </w:footnote>
+</w:footnotes>
 </file>
 
 <file path=word/numbering.xml><?xml version="1.0" encoding="utf-8"?>
@@ -3863,6 +4182,62 @@
     <w:basedOn w:val="DefaultParagraphFont"/>
     <w:rsid w:val="008718D6"/>
   </w:style>
+  <w:style w:type="paragraph" w:styleId="Header">
+    <w:name w:val="header"/>
+    <w:basedOn w:val="Normal"/>
+    <w:link w:val="HeaderChar"/>
+    <w:uiPriority w:val="99"/>
+    <w:unhideWhenUsed/>
+    <w:rsid w:val="000F4324"/>
+    <w:pPr>
+      <w:tabs>
+        <w:tab w:val="center" w:pos="4680"/>
+        <w:tab w:val="right" w:pos="9360"/>
+      </w:tabs>
+    </w:pPr>
+  </w:style>
+  <w:style w:type="character" w:customStyle="1" w:styleId="HeaderChar">
+    <w:name w:val="Header Char"/>
+    <w:basedOn w:val="DefaultParagraphFont"/>
+    <w:link w:val="Header"/>
+    <w:uiPriority w:val="99"/>
+    <w:rsid w:val="000F4324"/>
+    <w:rPr>
+      <w:rFonts w:ascii="Times New Roman" w:eastAsia="Times New Roman" w:hAnsi="Times New Roman" w:cs="Times New Roman"/>
+      <w:kern w:val="0"/>
+      <w:sz w:val="24"/>
+      <w:szCs w:val="24"/>
+      <w14:ligatures w14:val="none"/>
+    </w:rPr>
+  </w:style>
+  <w:style w:type="paragraph" w:styleId="Footer">
+    <w:name w:val="footer"/>
+    <w:basedOn w:val="Normal"/>
+    <w:link w:val="FooterChar"/>
+    <w:uiPriority w:val="99"/>
+    <w:unhideWhenUsed/>
+    <w:rsid w:val="000F4324"/>
+    <w:pPr>
+      <w:tabs>
+        <w:tab w:val="center" w:pos="4680"/>
+        <w:tab w:val="right" w:pos="9360"/>
+      </w:tabs>
+    </w:pPr>
+  </w:style>
+  <w:style w:type="character" w:customStyle="1" w:styleId="FooterChar">
+    <w:name w:val="Footer Char"/>
+    <w:basedOn w:val="DefaultParagraphFont"/>
+    <w:link w:val="Footer"/>
+    <w:uiPriority w:val="99"/>
+    <w:rsid w:val="000F4324"/>
+    <w:rPr>
+      <w:rFonts w:ascii="Times New Roman" w:eastAsia="Times New Roman" w:hAnsi="Times New Roman" w:cs="Times New Roman"/>
+      <w:kern w:val="0"/>
+      <w:sz w:val="24"/>
+      <w:szCs w:val="24"/>
+      <w14:ligatures w14:val="none"/>
+    </w:rPr>
+  </w:style>
 </w:styles>
 </file>
 

</xml_diff>

<commit_message>
Update Sprint Retrospective Report.docx
1) Fixed the Sprint # in the Retrospective Report.
</commit_message>
<xml_diff>
--- a/sprints/Sprint1/Sprint Retrospective Report.docx
+++ b/sprints/Sprint1/Sprint Retrospective Report.docx
@@ -29,6 +29,7 @@
         </w:rPr>
         <w:t>Team</w:t>
       </w:r>
+      <w:proofErr w:type="gramStart"/>
       <w:r>
         <w:t xml:space="preserve">: </w:t>
       </w:r>
@@ -36,7 +37,11 @@
         <w:tab/>
       </w:r>
       <w:r>
-        <w:t>Group 7</w:t>
+        <w:t>Group</w:t>
+      </w:r>
+      <w:proofErr w:type="gramEnd"/>
+      <w:r>
+        <w:t xml:space="preserve"> 7</w:t>
       </w:r>
     </w:p>
     <w:p>
@@ -66,7 +71,10 @@
         <w:t>:</w:t>
       </w:r>
       <w:r>
-        <w:t xml:space="preserve"> 0</w:t>
+        <w:t xml:space="preserve"> </w:t>
+      </w:r>
+      <w:r>
+        <w:t>1</w:t>
       </w:r>
     </w:p>
     <w:p>
@@ -129,15 +137,16 @@
         <w:tblLook w:val="04A0" w:firstRow="1" w:lastRow="0" w:firstColumn="1" w:lastColumn="0" w:noHBand="0" w:noVBand="1"/>
       </w:tblPr>
       <w:tblGrid>
-        <w:gridCol w:w="3865"/>
-        <w:gridCol w:w="1530"/>
-        <w:gridCol w:w="1639"/>
-        <w:gridCol w:w="2316"/>
+        <w:gridCol w:w="2834"/>
+        <w:gridCol w:w="1376"/>
+        <w:gridCol w:w="1554"/>
+        <w:gridCol w:w="2093"/>
+        <w:gridCol w:w="1493"/>
       </w:tblGrid>
       <w:tr>
         <w:tc>
           <w:tcPr>
-            <w:tcW w:w="3865" w:type="dxa"/>
+            <w:tcW w:w="2834" w:type="dxa"/>
           </w:tcPr>
           <w:p>
             <w:pPr>
@@ -157,7 +166,7 @@
         </w:tc>
         <w:tc>
           <w:tcPr>
-            <w:tcW w:w="1530" w:type="dxa"/>
+            <w:tcW w:w="1376" w:type="dxa"/>
           </w:tcPr>
           <w:p>
             <w:pPr>
@@ -177,7 +186,7 @@
         </w:tc>
         <w:tc>
           <w:tcPr>
-            <w:tcW w:w="1639" w:type="dxa"/>
+            <w:tcW w:w="1554" w:type="dxa"/>
           </w:tcPr>
           <w:p>
             <w:pPr>
@@ -197,7 +206,7 @@
         </w:tc>
         <w:tc>
           <w:tcPr>
-            <w:tcW w:w="2316" w:type="dxa"/>
+            <w:tcW w:w="2093" w:type="dxa"/>
           </w:tcPr>
           <w:p>
             <w:pPr>
@@ -211,15 +220,44 @@
                 <w:b/>
                 <w:bCs/>
               </w:rPr>
-              <w:t>Comments (e.g., reasons why feature is incomplete)</w:t>
-            </w:r>
+              <w:t xml:space="preserve">Comments (e.g., reasons why </w:t>
+            </w:r>
+            <w:proofErr w:type="gramStart"/>
+            <w:r>
+              <w:rPr>
+                <w:b/>
+                <w:bCs/>
+              </w:rPr>
+              <w:t>feature is</w:t>
+            </w:r>
+            <w:proofErr w:type="gramEnd"/>
+            <w:r>
+              <w:rPr>
+                <w:b/>
+                <w:bCs/>
+              </w:rPr>
+              <w:t xml:space="preserve"> incomplete)</w:t>
+            </w:r>
+          </w:p>
+        </w:tc>
+        <w:tc>
+          <w:tcPr>
+            <w:tcW w:w="1493" w:type="dxa"/>
+          </w:tcPr>
+          <w:p>
+            <w:pPr>
+              <w:rPr>
+                <w:b/>
+                <w:bCs/>
+              </w:rPr>
+            </w:pPr>
           </w:p>
         </w:tc>
       </w:tr>
       <w:tr>
         <w:tc>
           <w:tcPr>
-            <w:tcW w:w="3865" w:type="dxa"/>
+            <w:tcW w:w="2834" w:type="dxa"/>
             <w:vAlign w:val="bottom"/>
           </w:tcPr>
           <w:p>
@@ -236,7 +274,7 @@
         </w:tc>
         <w:tc>
           <w:tcPr>
-            <w:tcW w:w="1530" w:type="dxa"/>
+            <w:tcW w:w="1376" w:type="dxa"/>
             <w:vAlign w:val="bottom"/>
           </w:tcPr>
           <w:p>
@@ -253,7 +291,7 @@
         </w:tc>
         <w:tc>
           <w:tcPr>
-            <w:tcW w:w="1639" w:type="dxa"/>
+            <w:tcW w:w="1554" w:type="dxa"/>
           </w:tcPr>
           <w:p>
             <w:r>
@@ -263,7 +301,13 @@
         </w:tc>
         <w:tc>
           <w:tcPr>
-            <w:tcW w:w="2316" w:type="dxa"/>
+            <w:tcW w:w="2093" w:type="dxa"/>
+          </w:tcPr>
+          <w:p/>
+        </w:tc>
+        <w:tc>
+          <w:tcPr>
+            <w:tcW w:w="1493" w:type="dxa"/>
           </w:tcPr>
           <w:p/>
         </w:tc>
@@ -271,7 +315,7 @@
       <w:tr>
         <w:tc>
           <w:tcPr>
-            <w:tcW w:w="3865" w:type="dxa"/>
+            <w:tcW w:w="2834" w:type="dxa"/>
             <w:vAlign w:val="bottom"/>
           </w:tcPr>
           <w:p>
@@ -288,7 +332,7 @@
         </w:tc>
         <w:tc>
           <w:tcPr>
-            <w:tcW w:w="1530" w:type="dxa"/>
+            <w:tcW w:w="1376" w:type="dxa"/>
             <w:vAlign w:val="bottom"/>
           </w:tcPr>
           <w:p>
@@ -305,7 +349,7 @@
         </w:tc>
         <w:tc>
           <w:tcPr>
-            <w:tcW w:w="1639" w:type="dxa"/>
+            <w:tcW w:w="1554" w:type="dxa"/>
           </w:tcPr>
           <w:p>
             <w:r>
@@ -315,7 +359,13 @@
         </w:tc>
         <w:tc>
           <w:tcPr>
-            <w:tcW w:w="2316" w:type="dxa"/>
+            <w:tcW w:w="2093" w:type="dxa"/>
+          </w:tcPr>
+          <w:p/>
+        </w:tc>
+        <w:tc>
+          <w:tcPr>
+            <w:tcW w:w="1493" w:type="dxa"/>
           </w:tcPr>
           <w:p/>
         </w:tc>
@@ -323,7 +373,7 @@
       <w:tr>
         <w:tc>
           <w:tcPr>
-            <w:tcW w:w="3865" w:type="dxa"/>
+            <w:tcW w:w="2834" w:type="dxa"/>
             <w:vAlign w:val="bottom"/>
           </w:tcPr>
           <w:p>
@@ -340,7 +390,7 @@
         </w:tc>
         <w:tc>
           <w:tcPr>
-            <w:tcW w:w="1530" w:type="dxa"/>
+            <w:tcW w:w="1376" w:type="dxa"/>
             <w:vAlign w:val="bottom"/>
           </w:tcPr>
           <w:p>
@@ -357,7 +407,7 @@
         </w:tc>
         <w:tc>
           <w:tcPr>
-            <w:tcW w:w="1639" w:type="dxa"/>
+            <w:tcW w:w="1554" w:type="dxa"/>
           </w:tcPr>
           <w:p>
             <w:r>
@@ -367,7 +417,13 @@
         </w:tc>
         <w:tc>
           <w:tcPr>
-            <w:tcW w:w="2316" w:type="dxa"/>
+            <w:tcW w:w="2093" w:type="dxa"/>
+          </w:tcPr>
+          <w:p/>
+        </w:tc>
+        <w:tc>
+          <w:tcPr>
+            <w:tcW w:w="1493" w:type="dxa"/>
           </w:tcPr>
           <w:p/>
         </w:tc>
@@ -375,24 +431,35 @@
       <w:tr>
         <w:tc>
           <w:tcPr>
-            <w:tcW w:w="3865" w:type="dxa"/>
-            <w:vAlign w:val="bottom"/>
-          </w:tcPr>
-          <w:p>
-            <w:r>
-              <w:rPr>
-                <w:rFonts w:ascii="Calibri" w:hAnsi="Calibri" w:cs="Calibri"/>
-                <w:color w:val="000000"/>
-                <w:sz w:val="22"/>
-                <w:szCs w:val="22"/>
-              </w:rPr>
-              <w:t>Demote Employee from manager for a group</w:t>
-            </w:r>
-          </w:p>
-        </w:tc>
-        <w:tc>
-          <w:tcPr>
-            <w:tcW w:w="1530" w:type="dxa"/>
+            <w:tcW w:w="2834" w:type="dxa"/>
+            <w:vAlign w:val="bottom"/>
+          </w:tcPr>
+          <w:p>
+            <w:proofErr w:type="gramStart"/>
+            <w:r>
+              <w:rPr>
+                <w:rFonts w:ascii="Calibri" w:hAnsi="Calibri" w:cs="Calibri"/>
+                <w:color w:val="000000"/>
+                <w:sz w:val="22"/>
+                <w:szCs w:val="22"/>
+              </w:rPr>
+              <w:t>Demote</w:t>
+            </w:r>
+            <w:proofErr w:type="gramEnd"/>
+            <w:r>
+              <w:rPr>
+                <w:rFonts w:ascii="Calibri" w:hAnsi="Calibri" w:cs="Calibri"/>
+                <w:color w:val="000000"/>
+                <w:sz w:val="22"/>
+                <w:szCs w:val="22"/>
+              </w:rPr>
+              <w:t xml:space="preserve"> Employee from manager for a group</w:t>
+            </w:r>
+          </w:p>
+        </w:tc>
+        <w:tc>
+          <w:tcPr>
+            <w:tcW w:w="1376" w:type="dxa"/>
             <w:vAlign w:val="bottom"/>
           </w:tcPr>
           <w:p>
@@ -409,7 +476,7 @@
         </w:tc>
         <w:tc>
           <w:tcPr>
-            <w:tcW w:w="1639" w:type="dxa"/>
+            <w:tcW w:w="1554" w:type="dxa"/>
           </w:tcPr>
           <w:p>
             <w:r>
@@ -419,19 +486,25 @@
         </w:tc>
         <w:tc>
           <w:tcPr>
-            <w:tcW w:w="2316" w:type="dxa"/>
+            <w:tcW w:w="2093" w:type="dxa"/>
           </w:tcPr>
           <w:p>
             <w:r>
               <w:t>Buggy/Enhance</w:t>
             </w:r>
           </w:p>
+        </w:tc>
+        <w:tc>
+          <w:tcPr>
+            <w:tcW w:w="1493" w:type="dxa"/>
+          </w:tcPr>
+          <w:p/>
         </w:tc>
       </w:tr>
       <w:tr>
         <w:tc>
           <w:tcPr>
-            <w:tcW w:w="3865" w:type="dxa"/>
+            <w:tcW w:w="2834" w:type="dxa"/>
             <w:vAlign w:val="bottom"/>
           </w:tcPr>
           <w:p>
@@ -448,7 +521,7 @@
         </w:tc>
         <w:tc>
           <w:tcPr>
-            <w:tcW w:w="1530" w:type="dxa"/>
+            <w:tcW w:w="1376" w:type="dxa"/>
             <w:vAlign w:val="bottom"/>
           </w:tcPr>
           <w:p>
@@ -465,7 +538,7 @@
         </w:tc>
         <w:tc>
           <w:tcPr>
-            <w:tcW w:w="1639" w:type="dxa"/>
+            <w:tcW w:w="1554" w:type="dxa"/>
           </w:tcPr>
           <w:p>
             <w:r>
@@ -475,19 +548,25 @@
         </w:tc>
         <w:tc>
           <w:tcPr>
-            <w:tcW w:w="2316" w:type="dxa"/>
+            <w:tcW w:w="2093" w:type="dxa"/>
           </w:tcPr>
           <w:p>
             <w:r>
               <w:t>Buggy/Enhance</w:t>
             </w:r>
           </w:p>
+        </w:tc>
+        <w:tc>
+          <w:tcPr>
+            <w:tcW w:w="1493" w:type="dxa"/>
+          </w:tcPr>
+          <w:p/>
         </w:tc>
       </w:tr>
       <w:tr>
         <w:tc>
           <w:tcPr>
-            <w:tcW w:w="3865" w:type="dxa"/>
+            <w:tcW w:w="2834" w:type="dxa"/>
             <w:vAlign w:val="bottom"/>
           </w:tcPr>
           <w:p>
@@ -504,7 +583,7 @@
         </w:tc>
         <w:tc>
           <w:tcPr>
-            <w:tcW w:w="1530" w:type="dxa"/>
+            <w:tcW w:w="1376" w:type="dxa"/>
             <w:vAlign w:val="bottom"/>
           </w:tcPr>
           <w:p>
@@ -521,7 +600,7 @@
         </w:tc>
         <w:tc>
           <w:tcPr>
-            <w:tcW w:w="1639" w:type="dxa"/>
+            <w:tcW w:w="1554" w:type="dxa"/>
           </w:tcPr>
           <w:p>
             <w:r>
@@ -531,7 +610,13 @@
         </w:tc>
         <w:tc>
           <w:tcPr>
-            <w:tcW w:w="2316" w:type="dxa"/>
+            <w:tcW w:w="2093" w:type="dxa"/>
+          </w:tcPr>
+          <w:p/>
+        </w:tc>
+        <w:tc>
+          <w:tcPr>
+            <w:tcW w:w="1493" w:type="dxa"/>
           </w:tcPr>
           <w:p/>
         </w:tc>
@@ -539,7 +624,7 @@
       <w:tr>
         <w:tc>
           <w:tcPr>
-            <w:tcW w:w="3865" w:type="dxa"/>
+            <w:tcW w:w="2834" w:type="dxa"/>
             <w:vAlign w:val="bottom"/>
           </w:tcPr>
           <w:p>
@@ -556,7 +641,7 @@
         </w:tc>
         <w:tc>
           <w:tcPr>
-            <w:tcW w:w="1530" w:type="dxa"/>
+            <w:tcW w:w="1376" w:type="dxa"/>
             <w:vAlign w:val="bottom"/>
           </w:tcPr>
           <w:p>
@@ -573,7 +658,7 @@
         </w:tc>
         <w:tc>
           <w:tcPr>
-            <w:tcW w:w="1639" w:type="dxa"/>
+            <w:tcW w:w="1554" w:type="dxa"/>
           </w:tcPr>
           <w:p>
             <w:r>
@@ -583,19 +668,25 @@
         </w:tc>
         <w:tc>
           <w:tcPr>
-            <w:tcW w:w="2316" w:type="dxa"/>
+            <w:tcW w:w="2093" w:type="dxa"/>
           </w:tcPr>
           <w:p>
             <w:r>
               <w:t>Buggy/Enhance</w:t>
             </w:r>
           </w:p>
+        </w:tc>
+        <w:tc>
+          <w:tcPr>
+            <w:tcW w:w="1493" w:type="dxa"/>
+          </w:tcPr>
+          <w:p/>
         </w:tc>
       </w:tr>
       <w:tr>
         <w:tc>
           <w:tcPr>
-            <w:tcW w:w="3865" w:type="dxa"/>
+            <w:tcW w:w="2834" w:type="dxa"/>
             <w:vAlign w:val="bottom"/>
           </w:tcPr>
           <w:p>
@@ -612,7 +703,7 @@
         </w:tc>
         <w:tc>
           <w:tcPr>
-            <w:tcW w:w="1530" w:type="dxa"/>
+            <w:tcW w:w="1376" w:type="dxa"/>
             <w:vAlign w:val="bottom"/>
           </w:tcPr>
           <w:p>
@@ -629,7 +720,7 @@
         </w:tc>
         <w:tc>
           <w:tcPr>
-            <w:tcW w:w="1639" w:type="dxa"/>
+            <w:tcW w:w="1554" w:type="dxa"/>
           </w:tcPr>
           <w:p>
             <w:r>
@@ -639,7 +730,13 @@
         </w:tc>
         <w:tc>
           <w:tcPr>
-            <w:tcW w:w="2316" w:type="dxa"/>
+            <w:tcW w:w="2093" w:type="dxa"/>
+          </w:tcPr>
+          <w:p/>
+        </w:tc>
+        <w:tc>
+          <w:tcPr>
+            <w:tcW w:w="1493" w:type="dxa"/>
           </w:tcPr>
           <w:p/>
         </w:tc>
@@ -647,7 +744,7 @@
       <w:tr>
         <w:tc>
           <w:tcPr>
-            <w:tcW w:w="3865" w:type="dxa"/>
+            <w:tcW w:w="2834" w:type="dxa"/>
             <w:vAlign w:val="bottom"/>
           </w:tcPr>
           <w:p>
@@ -664,7 +761,7 @@
         </w:tc>
         <w:tc>
           <w:tcPr>
-            <w:tcW w:w="1530" w:type="dxa"/>
+            <w:tcW w:w="1376" w:type="dxa"/>
             <w:vAlign w:val="bottom"/>
           </w:tcPr>
           <w:p>
@@ -681,7 +778,7 @@
         </w:tc>
         <w:tc>
           <w:tcPr>
-            <w:tcW w:w="1639" w:type="dxa"/>
+            <w:tcW w:w="1554" w:type="dxa"/>
           </w:tcPr>
           <w:p>
             <w:r>
@@ -691,19 +788,25 @@
         </w:tc>
         <w:tc>
           <w:tcPr>
-            <w:tcW w:w="2316" w:type="dxa"/>
+            <w:tcW w:w="2093" w:type="dxa"/>
           </w:tcPr>
           <w:p>
             <w:r>
               <w:t>Buggy/Enhance</w:t>
             </w:r>
           </w:p>
+        </w:tc>
+        <w:tc>
+          <w:tcPr>
+            <w:tcW w:w="1493" w:type="dxa"/>
+          </w:tcPr>
+          <w:p/>
         </w:tc>
       </w:tr>
       <w:tr>
         <w:tc>
           <w:tcPr>
-            <w:tcW w:w="3865" w:type="dxa"/>
+            <w:tcW w:w="2834" w:type="dxa"/>
             <w:vAlign w:val="bottom"/>
           </w:tcPr>
           <w:p>
@@ -720,7 +823,7 @@
         </w:tc>
         <w:tc>
           <w:tcPr>
-            <w:tcW w:w="1530" w:type="dxa"/>
+            <w:tcW w:w="1376" w:type="dxa"/>
             <w:vAlign w:val="bottom"/>
           </w:tcPr>
           <w:p>
@@ -737,7 +840,7 @@
         </w:tc>
         <w:tc>
           <w:tcPr>
-            <w:tcW w:w="1639" w:type="dxa"/>
+            <w:tcW w:w="1554" w:type="dxa"/>
           </w:tcPr>
           <w:p>
             <w:r>
@@ -747,7 +850,13 @@
         </w:tc>
         <w:tc>
           <w:tcPr>
-            <w:tcW w:w="2316" w:type="dxa"/>
+            <w:tcW w:w="2093" w:type="dxa"/>
+          </w:tcPr>
+          <w:p/>
+        </w:tc>
+        <w:tc>
+          <w:tcPr>
+            <w:tcW w:w="1493" w:type="dxa"/>
           </w:tcPr>
           <w:p/>
         </w:tc>
@@ -755,7 +864,7 @@
       <w:tr>
         <w:tc>
           <w:tcPr>
-            <w:tcW w:w="3865" w:type="dxa"/>
+            <w:tcW w:w="2834" w:type="dxa"/>
             <w:vAlign w:val="bottom"/>
           </w:tcPr>
           <w:p>
@@ -780,7 +889,7 @@
         </w:tc>
         <w:tc>
           <w:tcPr>
-            <w:tcW w:w="1530" w:type="dxa"/>
+            <w:tcW w:w="1376" w:type="dxa"/>
             <w:vAlign w:val="bottom"/>
           </w:tcPr>
           <w:p>
@@ -805,7 +914,7 @@
         </w:tc>
         <w:tc>
           <w:tcPr>
-            <w:tcW w:w="1639" w:type="dxa"/>
+            <w:tcW w:w="1554" w:type="dxa"/>
           </w:tcPr>
           <w:p>
             <w:r>
@@ -815,7 +924,13 @@
         </w:tc>
         <w:tc>
           <w:tcPr>
-            <w:tcW w:w="2316" w:type="dxa"/>
+            <w:tcW w:w="2093" w:type="dxa"/>
+          </w:tcPr>
+          <w:p/>
+        </w:tc>
+        <w:tc>
+          <w:tcPr>
+            <w:tcW w:w="1493" w:type="dxa"/>
           </w:tcPr>
           <w:p/>
         </w:tc>
@@ -823,24 +938,35 @@
       <w:tr>
         <w:tc>
           <w:tcPr>
-            <w:tcW w:w="3865" w:type="dxa"/>
-            <w:vAlign w:val="bottom"/>
-          </w:tcPr>
-          <w:p>
-            <w:r>
-              <w:rPr>
-                <w:rFonts w:ascii="Calibri" w:hAnsi="Calibri" w:cs="Calibri"/>
-                <w:color w:val="000000"/>
-                <w:sz w:val="22"/>
-                <w:szCs w:val="22"/>
-              </w:rPr>
-              <w:t>Assign Group to Project</w:t>
-            </w:r>
-          </w:p>
-        </w:tc>
-        <w:tc>
-          <w:tcPr>
-            <w:tcW w:w="1530" w:type="dxa"/>
+            <w:tcW w:w="2834" w:type="dxa"/>
+            <w:vAlign w:val="bottom"/>
+          </w:tcPr>
+          <w:p>
+            <w:proofErr w:type="gramStart"/>
+            <w:r>
+              <w:rPr>
+                <w:rFonts w:ascii="Calibri" w:hAnsi="Calibri" w:cs="Calibri"/>
+                <w:color w:val="000000"/>
+                <w:sz w:val="22"/>
+                <w:szCs w:val="22"/>
+              </w:rPr>
+              <w:t>Assign</w:t>
+            </w:r>
+            <w:proofErr w:type="gramEnd"/>
+            <w:r>
+              <w:rPr>
+                <w:rFonts w:ascii="Calibri" w:hAnsi="Calibri" w:cs="Calibri"/>
+                <w:color w:val="000000"/>
+                <w:sz w:val="22"/>
+                <w:szCs w:val="22"/>
+              </w:rPr>
+              <w:t xml:space="preserve"> Group to Project</w:t>
+            </w:r>
+          </w:p>
+        </w:tc>
+        <w:tc>
+          <w:tcPr>
+            <w:tcW w:w="1376" w:type="dxa"/>
             <w:vAlign w:val="bottom"/>
           </w:tcPr>
           <w:p>
@@ -857,7 +983,7 @@
         </w:tc>
         <w:tc>
           <w:tcPr>
-            <w:tcW w:w="1639" w:type="dxa"/>
+            <w:tcW w:w="1554" w:type="dxa"/>
           </w:tcPr>
           <w:p>
             <w:r>
@@ -867,7 +993,13 @@
         </w:tc>
         <w:tc>
           <w:tcPr>
-            <w:tcW w:w="2316" w:type="dxa"/>
+            <w:tcW w:w="2093" w:type="dxa"/>
+          </w:tcPr>
+          <w:p/>
+        </w:tc>
+        <w:tc>
+          <w:tcPr>
+            <w:tcW w:w="1493" w:type="dxa"/>
           </w:tcPr>
           <w:p/>
         </w:tc>
@@ -875,7 +1007,7 @@
       <w:tr>
         <w:tc>
           <w:tcPr>
-            <w:tcW w:w="3865" w:type="dxa"/>
+            <w:tcW w:w="2834" w:type="dxa"/>
             <w:vAlign w:val="bottom"/>
           </w:tcPr>
           <w:p>
@@ -892,7 +1024,7 @@
         </w:tc>
         <w:tc>
           <w:tcPr>
-            <w:tcW w:w="1530" w:type="dxa"/>
+            <w:tcW w:w="1376" w:type="dxa"/>
             <w:vAlign w:val="bottom"/>
           </w:tcPr>
           <w:p>
@@ -909,7 +1041,7 @@
         </w:tc>
         <w:tc>
           <w:tcPr>
-            <w:tcW w:w="1639" w:type="dxa"/>
+            <w:tcW w:w="1554" w:type="dxa"/>
           </w:tcPr>
           <w:p>
             <w:r>
@@ -919,7 +1051,13 @@
         </w:tc>
         <w:tc>
           <w:tcPr>
-            <w:tcW w:w="2316" w:type="dxa"/>
+            <w:tcW w:w="2093" w:type="dxa"/>
+          </w:tcPr>
+          <w:p/>
+        </w:tc>
+        <w:tc>
+          <w:tcPr>
+            <w:tcW w:w="1493" w:type="dxa"/>
           </w:tcPr>
           <w:p/>
         </w:tc>
@@ -927,7 +1065,7 @@
       <w:tr>
         <w:tc>
           <w:tcPr>
-            <w:tcW w:w="3865" w:type="dxa"/>
+            <w:tcW w:w="2834" w:type="dxa"/>
             <w:vAlign w:val="bottom"/>
           </w:tcPr>
           <w:p>
@@ -944,7 +1082,7 @@
         </w:tc>
         <w:tc>
           <w:tcPr>
-            <w:tcW w:w="1530" w:type="dxa"/>
+            <w:tcW w:w="1376" w:type="dxa"/>
             <w:vAlign w:val="bottom"/>
           </w:tcPr>
           <w:p>
@@ -961,7 +1099,7 @@
         </w:tc>
         <w:tc>
           <w:tcPr>
-            <w:tcW w:w="1639" w:type="dxa"/>
+            <w:tcW w:w="1554" w:type="dxa"/>
           </w:tcPr>
           <w:p>
             <w:r>
@@ -971,7 +1109,13 @@
         </w:tc>
         <w:tc>
           <w:tcPr>
-            <w:tcW w:w="2316" w:type="dxa"/>
+            <w:tcW w:w="2093" w:type="dxa"/>
+          </w:tcPr>
+          <w:p/>
+        </w:tc>
+        <w:tc>
+          <w:tcPr>
+            <w:tcW w:w="1493" w:type="dxa"/>
           </w:tcPr>
           <w:p/>
         </w:tc>
@@ -979,7 +1123,7 @@
       <w:tr>
         <w:tc>
           <w:tcPr>
-            <w:tcW w:w="3865" w:type="dxa"/>
+            <w:tcW w:w="2834" w:type="dxa"/>
             <w:vAlign w:val="bottom"/>
           </w:tcPr>
           <w:p>
@@ -996,7 +1140,7 @@
         </w:tc>
         <w:tc>
           <w:tcPr>
-            <w:tcW w:w="1530" w:type="dxa"/>
+            <w:tcW w:w="1376" w:type="dxa"/>
             <w:vAlign w:val="bottom"/>
           </w:tcPr>
           <w:p>
@@ -1013,7 +1157,7 @@
         </w:tc>
         <w:tc>
           <w:tcPr>
-            <w:tcW w:w="1639" w:type="dxa"/>
+            <w:tcW w:w="1554" w:type="dxa"/>
           </w:tcPr>
           <w:p>
             <w:r>
@@ -1023,7 +1167,13 @@
         </w:tc>
         <w:tc>
           <w:tcPr>
-            <w:tcW w:w="2316" w:type="dxa"/>
+            <w:tcW w:w="2093" w:type="dxa"/>
+          </w:tcPr>
+          <w:p/>
+        </w:tc>
+        <w:tc>
+          <w:tcPr>
+            <w:tcW w:w="1493" w:type="dxa"/>
           </w:tcPr>
           <w:p/>
         </w:tc>
@@ -1031,7 +1181,7 @@
       <w:tr>
         <w:tc>
           <w:tcPr>
-            <w:tcW w:w="3865" w:type="dxa"/>
+            <w:tcW w:w="2834" w:type="dxa"/>
             <w:vAlign w:val="bottom"/>
           </w:tcPr>
           <w:p>
@@ -1048,7 +1198,7 @@
         </w:tc>
         <w:tc>
           <w:tcPr>
-            <w:tcW w:w="1530" w:type="dxa"/>
+            <w:tcW w:w="1376" w:type="dxa"/>
             <w:vAlign w:val="bottom"/>
           </w:tcPr>
           <w:p>
@@ -1065,7 +1215,7 @@
         </w:tc>
         <w:tc>
           <w:tcPr>
-            <w:tcW w:w="1639" w:type="dxa"/>
+            <w:tcW w:w="1554" w:type="dxa"/>
           </w:tcPr>
           <w:p>
             <w:r>
@@ -1075,7 +1225,13 @@
         </w:tc>
         <w:tc>
           <w:tcPr>
-            <w:tcW w:w="2316" w:type="dxa"/>
+            <w:tcW w:w="2093" w:type="dxa"/>
+          </w:tcPr>
+          <w:p/>
+        </w:tc>
+        <w:tc>
+          <w:tcPr>
+            <w:tcW w:w="1493" w:type="dxa"/>
           </w:tcPr>
           <w:p/>
         </w:tc>
@@ -1083,7 +1239,7 @@
       <w:tr>
         <w:tc>
           <w:tcPr>
-            <w:tcW w:w="3865" w:type="dxa"/>
+            <w:tcW w:w="2834" w:type="dxa"/>
             <w:vAlign w:val="bottom"/>
           </w:tcPr>
           <w:p>
@@ -1100,7 +1256,7 @@
         </w:tc>
         <w:tc>
           <w:tcPr>
-            <w:tcW w:w="1530" w:type="dxa"/>
+            <w:tcW w:w="1376" w:type="dxa"/>
             <w:vAlign w:val="bottom"/>
           </w:tcPr>
           <w:p>
@@ -1117,7 +1273,7 @@
         </w:tc>
         <w:tc>
           <w:tcPr>
-            <w:tcW w:w="1639" w:type="dxa"/>
+            <w:tcW w:w="1554" w:type="dxa"/>
           </w:tcPr>
           <w:p>
             <w:r>
@@ -1127,7 +1283,13 @@
         </w:tc>
         <w:tc>
           <w:tcPr>
-            <w:tcW w:w="2316" w:type="dxa"/>
+            <w:tcW w:w="2093" w:type="dxa"/>
+          </w:tcPr>
+          <w:p/>
+        </w:tc>
+        <w:tc>
+          <w:tcPr>
+            <w:tcW w:w="1493" w:type="dxa"/>
           </w:tcPr>
           <w:p/>
         </w:tc>
@@ -1135,7 +1297,7 @@
       <w:tr>
         <w:tc>
           <w:tcPr>
-            <w:tcW w:w="3865" w:type="dxa"/>
+            <w:tcW w:w="2834" w:type="dxa"/>
             <w:vAlign w:val="bottom"/>
           </w:tcPr>
           <w:p>
@@ -1172,7 +1334,7 @@
         </w:tc>
         <w:tc>
           <w:tcPr>
-            <w:tcW w:w="1530" w:type="dxa"/>
+            <w:tcW w:w="1376" w:type="dxa"/>
             <w:vAlign w:val="bottom"/>
           </w:tcPr>
           <w:p>
@@ -1189,7 +1351,7 @@
         </w:tc>
         <w:tc>
           <w:tcPr>
-            <w:tcW w:w="1639" w:type="dxa"/>
+            <w:tcW w:w="1554" w:type="dxa"/>
           </w:tcPr>
           <w:p>
             <w:r>
@@ -1199,7 +1361,13 @@
         </w:tc>
         <w:tc>
           <w:tcPr>
-            <w:tcW w:w="2316" w:type="dxa"/>
+            <w:tcW w:w="2093" w:type="dxa"/>
+          </w:tcPr>
+          <w:p/>
+        </w:tc>
+        <w:tc>
+          <w:tcPr>
+            <w:tcW w:w="1493" w:type="dxa"/>
           </w:tcPr>
           <w:p/>
         </w:tc>
@@ -1207,7 +1375,7 @@
       <w:tr>
         <w:tc>
           <w:tcPr>
-            <w:tcW w:w="3865" w:type="dxa"/>
+            <w:tcW w:w="2834" w:type="dxa"/>
             <w:vAlign w:val="bottom"/>
           </w:tcPr>
           <w:p>
@@ -1224,7 +1392,7 @@
         </w:tc>
         <w:tc>
           <w:tcPr>
-            <w:tcW w:w="1530" w:type="dxa"/>
+            <w:tcW w:w="1376" w:type="dxa"/>
             <w:vAlign w:val="bottom"/>
           </w:tcPr>
           <w:p>
@@ -1241,7 +1409,7 @@
         </w:tc>
         <w:tc>
           <w:tcPr>
-            <w:tcW w:w="1639" w:type="dxa"/>
+            <w:tcW w:w="1554" w:type="dxa"/>
           </w:tcPr>
           <w:p>
             <w:r>
@@ -1251,7 +1419,13 @@
         </w:tc>
         <w:tc>
           <w:tcPr>
-            <w:tcW w:w="2316" w:type="dxa"/>
+            <w:tcW w:w="2093" w:type="dxa"/>
+          </w:tcPr>
+          <w:p/>
+        </w:tc>
+        <w:tc>
+          <w:tcPr>
+            <w:tcW w:w="1493" w:type="dxa"/>
           </w:tcPr>
           <w:p/>
         </w:tc>
@@ -1259,7 +1433,7 @@
       <w:tr>
         <w:tc>
           <w:tcPr>
-            <w:tcW w:w="3865" w:type="dxa"/>
+            <w:tcW w:w="2834" w:type="dxa"/>
             <w:vAlign w:val="bottom"/>
           </w:tcPr>
           <w:p>
@@ -1276,7 +1450,7 @@
         </w:tc>
         <w:tc>
           <w:tcPr>
-            <w:tcW w:w="1530" w:type="dxa"/>
+            <w:tcW w:w="1376" w:type="dxa"/>
             <w:vAlign w:val="bottom"/>
           </w:tcPr>
           <w:p>
@@ -1293,7 +1467,7 @@
         </w:tc>
         <w:tc>
           <w:tcPr>
-            <w:tcW w:w="1639" w:type="dxa"/>
+            <w:tcW w:w="1554" w:type="dxa"/>
           </w:tcPr>
           <w:p>
             <w:r>
@@ -1303,7 +1477,13 @@
         </w:tc>
         <w:tc>
           <w:tcPr>
-            <w:tcW w:w="2316" w:type="dxa"/>
+            <w:tcW w:w="2093" w:type="dxa"/>
+          </w:tcPr>
+          <w:p/>
+        </w:tc>
+        <w:tc>
+          <w:tcPr>
+            <w:tcW w:w="1493" w:type="dxa"/>
           </w:tcPr>
           <w:p/>
         </w:tc>
@@ -1311,7 +1491,7 @@
       <w:tr>
         <w:tc>
           <w:tcPr>
-            <w:tcW w:w="3865" w:type="dxa"/>
+            <w:tcW w:w="2834" w:type="dxa"/>
             <w:vAlign w:val="bottom"/>
           </w:tcPr>
           <w:p>
@@ -1328,7 +1508,7 @@
         </w:tc>
         <w:tc>
           <w:tcPr>
-            <w:tcW w:w="1530" w:type="dxa"/>
+            <w:tcW w:w="1376" w:type="dxa"/>
             <w:vAlign w:val="bottom"/>
           </w:tcPr>
           <w:p>
@@ -1345,7 +1525,7 @@
         </w:tc>
         <w:tc>
           <w:tcPr>
-            <w:tcW w:w="1639" w:type="dxa"/>
+            <w:tcW w:w="1554" w:type="dxa"/>
           </w:tcPr>
           <w:p>
             <w:r>
@@ -1355,7 +1535,13 @@
         </w:tc>
         <w:tc>
           <w:tcPr>
-            <w:tcW w:w="2316" w:type="dxa"/>
+            <w:tcW w:w="2093" w:type="dxa"/>
+          </w:tcPr>
+          <w:p/>
+        </w:tc>
+        <w:tc>
+          <w:tcPr>
+            <w:tcW w:w="1493" w:type="dxa"/>
           </w:tcPr>
           <w:p/>
         </w:tc>
@@ -1396,8 +1582,21 @@
           <w:numId w:val="1"/>
         </w:numPr>
       </w:pPr>
-      <w:r>
-        <w:t>A git commit message</w:t>
+      <w:proofErr w:type="gramStart"/>
+      <w:r>
+        <w:t>A git</w:t>
+      </w:r>
+      <w:proofErr w:type="gramEnd"/>
+      <w:r>
+        <w:t xml:space="preserve"> </w:t>
+      </w:r>
+      <w:proofErr w:type="gramStart"/>
+      <w:r>
+        <w:t>commit</w:t>
+      </w:r>
+      <w:proofErr w:type="gramEnd"/>
+      <w:r>
+        <w:t xml:space="preserve"> message</w:t>
       </w:r>
       <w:r>
         <w:t xml:space="preserve"> (please include the commit ID and date/time)</w:t>
@@ -1472,7 +1671,15 @@
         </w:numPr>
       </w:pPr>
       <w:r>
-        <w:t>providing detail as to how to reproduce a bug</w:t>
+        <w:t xml:space="preserve">providing </w:t>
+      </w:r>
+      <w:proofErr w:type="gramStart"/>
+      <w:r>
+        <w:t>detail</w:t>
+      </w:r>
+      <w:proofErr w:type="gramEnd"/>
+      <w:r>
+        <w:t xml:space="preserve"> as to how to reproduce a bug</w:t>
       </w:r>
     </w:p>
     <w:p>
@@ -1561,7 +1768,15 @@
           </w:p>
           <w:p>
             <w:r>
-              <w:t>1.add validation against same named employees/groups/projects 2.simplified folder structure 3.assign/remove groups from projects 4.assign/remove employee from managing projects 5.altered viewing of the nav bar for anyone that is manager/admin 6.added documentation on anything public 7.moved away from separate files for modals and controllers, instead we load them into the parent page</w:t>
+              <w:t xml:space="preserve">1.add validation against same named employees/groups/projects </w:t>
+            </w:r>
+            <w:proofErr w:type="gramStart"/>
+            <w:r>
+              <w:t>2.simplified</w:t>
+            </w:r>
+            <w:proofErr w:type="gramEnd"/>
+            <w:r>
+              <w:t xml:space="preserve"> folder structure 3.assign/remove groups from projects 4.assign/remove employee from managing projects 5.altered viewing of the nav bar for anyone that is manager/admin 6.added documentation on anything public 7.moved away from separate files for modals and controllers, instead we load them into the parent page</w:t>
             </w:r>
           </w:p>
           <w:p>
@@ -2114,7 +2329,27 @@
                 <w:sz w:val="22"/>
                 <w:szCs w:val="22"/>
               </w:rPr>
-              <w:t>View Board for  my Project</w:t>
+              <w:t xml:space="preserve">View Board </w:t>
+            </w:r>
+            <w:proofErr w:type="gramStart"/>
+            <w:r>
+              <w:rPr>
+                <w:rFonts w:ascii="Calibri" w:hAnsi="Calibri" w:cs="Calibri"/>
+                <w:color w:val="000000"/>
+                <w:sz w:val="22"/>
+                <w:szCs w:val="22"/>
+              </w:rPr>
+              <w:t>for  my</w:t>
+            </w:r>
+            <w:proofErr w:type="gramEnd"/>
+            <w:r>
+              <w:rPr>
+                <w:rFonts w:ascii="Calibri" w:hAnsi="Calibri" w:cs="Calibri"/>
+                <w:color w:val="000000"/>
+                <w:sz w:val="22"/>
+                <w:szCs w:val="22"/>
+              </w:rPr>
+              <w:t xml:space="preserve"> Project</w:t>
             </w:r>
           </w:p>
         </w:tc>
@@ -2214,7 +2449,23 @@
           <w:b/>
           <w:bCs/>
         </w:rPr>
-        <w:t xml:space="preserve"> session where you used generative AI, give the following:</w:t>
+        <w:t xml:space="preserve"> session where you </w:t>
+      </w:r>
+      <w:proofErr w:type="gramStart"/>
+      <w:r>
+        <w:rPr>
+          <w:b/>
+          <w:bCs/>
+        </w:rPr>
+        <w:t>used</w:t>
+      </w:r>
+      <w:proofErr w:type="gramEnd"/>
+      <w:r>
+        <w:rPr>
+          <w:b/>
+          <w:bCs/>
+        </w:rPr>
+        <w:t xml:space="preserve"> generative AI, give the following:</w:t>
       </w:r>
     </w:p>
     <w:p>
@@ -2344,7 +2595,27 @@
           <w:sz w:val="21"/>
           <w:szCs w:val="21"/>
         </w:rPr>
-        <w:t>When I renamed files a lot stopped working so I asked for help since the action and controllers couldn’t find files even though they were there.</w:t>
+        <w:t xml:space="preserve">When I renamed </w:t>
+      </w:r>
+      <w:proofErr w:type="gramStart"/>
+      <w:r>
+        <w:rPr>
+          <w:b/>
+          <w:bCs/>
+          <w:sz w:val="21"/>
+          <w:szCs w:val="21"/>
+        </w:rPr>
+        <w:t>files</w:t>
+      </w:r>
+      <w:proofErr w:type="gramEnd"/>
+      <w:r>
+        <w:rPr>
+          <w:b/>
+          <w:bCs/>
+          <w:sz w:val="21"/>
+          <w:szCs w:val="21"/>
+        </w:rPr>
+        <w:t xml:space="preserve"> a lot stopped working so I asked for help since the action and controllers couldn’t find files even though they were there.</w:t>
       </w:r>
     </w:p>
     <w:p>
@@ -2610,6 +2881,7 @@
         <w:rPr>
           <w:b/>
           <w:bCs/>
+          <w:noProof/>
         </w:rPr>
         <w:drawing>
           <wp:inline distT="0" distB="0" distL="0" distR="0" wp14:anchorId="238B3880" wp14:editId="34309F00">
@@ -2659,6 +2931,7 @@
         <w:rPr>
           <w:b/>
           <w:bCs/>
+          <w:noProof/>
         </w:rPr>
         <w:lastRenderedPageBreak/>
         <w:drawing>
@@ -2709,6 +2982,7 @@
         <w:rPr>
           <w:b/>
           <w:bCs/>
+          <w:noProof/>
         </w:rPr>
         <w:lastRenderedPageBreak/>
         <w:drawing>
@@ -2765,6 +3039,7 @@
         <w:rPr>
           <w:b/>
           <w:bCs/>
+          <w:noProof/>
         </w:rPr>
         <w:lastRenderedPageBreak/>
         <w:drawing>
@@ -2823,6 +3098,7 @@
         <w:rPr>
           <w:b/>
           <w:bCs/>
+          <w:noProof/>
         </w:rPr>
         <w:drawing>
           <wp:inline distT="0" distB="0" distL="0" distR="0" wp14:anchorId="1D39D70A" wp14:editId="1FD69705">

</xml_diff>